<commit_message>
Catch error from BookCreate
</commit_message>
<xml_diff>
--- a/report/SQA/N21DCCN066_NGUYENNGOCTHIENPHUC.docx
+++ b/report/SQA/N21DCCN066_NGUYENNGOCTHIENPHUC.docx
@@ -2230,13 +2230,8 @@
         <w:ind w:firstLine="720"/>
       </w:pPr>
       <w:r>
-        <w:t xml:space="preserve">&lt;Họ tên thành viên 01&gt; &lt;MSSV&gt;: </w:t>
+        <w:t>&lt;Họ tên thành viên 01&gt; &lt;MSSV&gt;: .....</w:t>
       </w:r>
-      <w:proofErr w:type="gramStart"/>
-      <w:r>
-        <w:t>.....</w:t>
-      </w:r>
-      <w:proofErr w:type="gramEnd"/>
     </w:p>
     <w:p>
       <w:pPr>
@@ -3747,23 +3742,7 @@
                 <w:color w:val="000000"/>
                 <w:sz w:val="22"/>
               </w:rPr>
-              <w:t xml:space="preserve">PK, DEFAULT = </w:t>
-            </w:r>
-            <w:proofErr w:type="gramStart"/>
-            <w:r>
-              <w:rPr>
-                <w:color w:val="000000"/>
-                <w:sz w:val="22"/>
-              </w:rPr>
-              <w:t>NEWID(</w:t>
-            </w:r>
-            <w:proofErr w:type="gramEnd"/>
-            <w:r>
-              <w:rPr>
-                <w:color w:val="000000"/>
-                <w:sz w:val="22"/>
-              </w:rPr>
-              <w:t>)</w:t>
+              <w:t>PK, DEFAULT = NEWID()</w:t>
             </w:r>
           </w:p>
         </w:tc>
@@ -3894,21 +3873,12 @@
                 <w:sz w:val="22"/>
               </w:rPr>
             </w:pPr>
-            <w:proofErr w:type="gramStart"/>
-            <w:r>
-              <w:rPr>
-                <w:color w:val="000000"/>
-                <w:sz w:val="22"/>
-              </w:rPr>
-              <w:t>nvarchar(</w:t>
-            </w:r>
-            <w:proofErr w:type="gramEnd"/>
-            <w:r>
-              <w:rPr>
-                <w:color w:val="000000"/>
-                <w:sz w:val="22"/>
-              </w:rPr>
-              <w:t>100)</w:t>
+            <w:r>
+              <w:rPr>
+                <w:color w:val="000000"/>
+                <w:sz w:val="22"/>
+              </w:rPr>
+              <w:t>nvarchar(100)</w:t>
             </w:r>
           </w:p>
         </w:tc>
@@ -4524,23 +4494,7 @@
                 <w:color w:val="000000"/>
                 <w:sz w:val="22"/>
               </w:rPr>
-              <w:t xml:space="preserve">PK, DEFAULT = </w:t>
-            </w:r>
-            <w:proofErr w:type="gramStart"/>
-            <w:r>
-              <w:rPr>
-                <w:color w:val="000000"/>
-                <w:sz w:val="22"/>
-              </w:rPr>
-              <w:t>NEWID(</w:t>
-            </w:r>
-            <w:proofErr w:type="gramEnd"/>
-            <w:r>
-              <w:rPr>
-                <w:color w:val="000000"/>
-                <w:sz w:val="22"/>
-              </w:rPr>
-              <w:t>)</w:t>
+              <w:t>PK, DEFAULT = NEWID()</w:t>
             </w:r>
           </w:p>
         </w:tc>
@@ -4671,21 +4625,12 @@
                 <w:sz w:val="22"/>
               </w:rPr>
             </w:pPr>
-            <w:proofErr w:type="gramStart"/>
-            <w:r>
-              <w:rPr>
-                <w:color w:val="000000"/>
-                <w:sz w:val="22"/>
-              </w:rPr>
-              <w:t>nvarchar(</w:t>
-            </w:r>
-            <w:proofErr w:type="gramEnd"/>
-            <w:r>
-              <w:rPr>
-                <w:color w:val="000000"/>
-                <w:sz w:val="22"/>
-              </w:rPr>
-              <w:t>100)</w:t>
+            <w:r>
+              <w:rPr>
+                <w:color w:val="000000"/>
+                <w:sz w:val="22"/>
+              </w:rPr>
+              <w:t>nvarchar(100)</w:t>
             </w:r>
           </w:p>
         </w:tc>
@@ -5308,23 +5253,7 @@
                 <w:color w:val="000000"/>
                 <w:sz w:val="22"/>
               </w:rPr>
-              <w:t xml:space="preserve">PK, DEFAULT = </w:t>
-            </w:r>
-            <w:proofErr w:type="gramStart"/>
-            <w:r>
-              <w:rPr>
-                <w:color w:val="000000"/>
-                <w:sz w:val="22"/>
-              </w:rPr>
-              <w:t>NEWID(</w:t>
-            </w:r>
-            <w:proofErr w:type="gramEnd"/>
-            <w:r>
-              <w:rPr>
-                <w:color w:val="000000"/>
-                <w:sz w:val="22"/>
-              </w:rPr>
-              <w:t>)</w:t>
+              <w:t>PK, DEFAULT = NEWID()</w:t>
             </w:r>
           </w:p>
         </w:tc>
@@ -5456,21 +5385,12 @@
                 <w:sz w:val="22"/>
               </w:rPr>
             </w:pPr>
-            <w:proofErr w:type="gramStart"/>
-            <w:r>
-              <w:rPr>
-                <w:color w:val="000000"/>
-                <w:sz w:val="22"/>
-              </w:rPr>
-              <w:t>nvarchar(</w:t>
-            </w:r>
-            <w:proofErr w:type="gramEnd"/>
-            <w:r>
-              <w:rPr>
-                <w:color w:val="000000"/>
-                <w:sz w:val="22"/>
-              </w:rPr>
-              <w:t>100)</w:t>
+            <w:r>
+              <w:rPr>
+                <w:color w:val="000000"/>
+                <w:sz w:val="22"/>
+              </w:rPr>
+              <w:t>nvarchar(100)</w:t>
             </w:r>
           </w:p>
         </w:tc>
@@ -6086,23 +6006,7 @@
                 <w:color w:val="000000"/>
                 <w:sz w:val="22"/>
               </w:rPr>
-              <w:t xml:space="preserve">PK, DEFAULT = </w:t>
-            </w:r>
-            <w:proofErr w:type="gramStart"/>
-            <w:r>
-              <w:rPr>
-                <w:color w:val="000000"/>
-                <w:sz w:val="22"/>
-              </w:rPr>
-              <w:t>NEWID(</w:t>
-            </w:r>
-            <w:proofErr w:type="gramEnd"/>
-            <w:r>
-              <w:rPr>
-                <w:color w:val="000000"/>
-                <w:sz w:val="22"/>
-              </w:rPr>
-              <w:t>)</w:t>
+              <w:t>PK, DEFAULT = NEWID()</w:t>
             </w:r>
           </w:p>
         </w:tc>
@@ -6233,21 +6137,12 @@
                 <w:sz w:val="22"/>
               </w:rPr>
             </w:pPr>
-            <w:proofErr w:type="gramStart"/>
-            <w:r>
-              <w:rPr>
-                <w:color w:val="000000"/>
-                <w:sz w:val="22"/>
-              </w:rPr>
-              <w:t>char(</w:t>
-            </w:r>
-            <w:proofErr w:type="gramEnd"/>
-            <w:r>
-              <w:rPr>
-                <w:color w:val="000000"/>
-                <w:sz w:val="22"/>
-              </w:rPr>
-              <w:t>13)</w:t>
+            <w:r>
+              <w:rPr>
+                <w:color w:val="000000"/>
+                <w:sz w:val="22"/>
+              </w:rPr>
+              <w:t>char(13)</w:t>
             </w:r>
           </w:p>
         </w:tc>
@@ -6402,21 +6297,12 @@
                 <w:sz w:val="22"/>
               </w:rPr>
             </w:pPr>
-            <w:proofErr w:type="gramStart"/>
-            <w:r>
-              <w:rPr>
-                <w:color w:val="000000"/>
-                <w:sz w:val="22"/>
-              </w:rPr>
-              <w:t>nvarchar(</w:t>
-            </w:r>
-            <w:proofErr w:type="gramEnd"/>
-            <w:r>
-              <w:rPr>
-                <w:color w:val="000000"/>
-                <w:sz w:val="22"/>
-              </w:rPr>
-              <w:t>100)</w:t>
+            <w:r>
+              <w:rPr>
+                <w:color w:val="000000"/>
+                <w:sz w:val="22"/>
+              </w:rPr>
+              <w:t>nvarchar(100)</w:t>
             </w:r>
           </w:p>
         </w:tc>
@@ -7218,21 +7104,12 @@
                 <w:sz w:val="22"/>
               </w:rPr>
             </w:pPr>
-            <w:proofErr w:type="gramStart"/>
-            <w:r>
-              <w:rPr>
-                <w:color w:val="000000"/>
-                <w:sz w:val="22"/>
-              </w:rPr>
-              <w:t>decimal(</w:t>
-            </w:r>
-            <w:proofErr w:type="gramEnd"/>
-            <w:r>
-              <w:rPr>
-                <w:color w:val="000000"/>
-                <w:sz w:val="22"/>
-              </w:rPr>
-              <w:t>8, 0)</w:t>
+            <w:r>
+              <w:rPr>
+                <w:color w:val="000000"/>
+                <w:sz w:val="22"/>
+              </w:rPr>
+              <w:t>decimal(8, 0)</w:t>
             </w:r>
           </w:p>
         </w:tc>
@@ -7387,21 +7264,12 @@
                 <w:sz w:val="22"/>
               </w:rPr>
             </w:pPr>
-            <w:proofErr w:type="gramStart"/>
-            <w:r>
-              <w:rPr>
-                <w:color w:val="000000"/>
-                <w:sz w:val="22"/>
-              </w:rPr>
-              <w:t>varchar(</w:t>
-            </w:r>
-            <w:proofErr w:type="gramEnd"/>
-            <w:r>
-              <w:rPr>
-                <w:color w:val="000000"/>
-                <w:sz w:val="22"/>
-              </w:rPr>
-              <w:t>255)</w:t>
+            <w:r>
+              <w:rPr>
+                <w:color w:val="000000"/>
+                <w:sz w:val="22"/>
+              </w:rPr>
+              <w:t>varchar(255)</w:t>
             </w:r>
           </w:p>
         </w:tc>
@@ -8170,23 +8038,7 @@
                 <w:color w:val="000000"/>
                 <w:sz w:val="22"/>
               </w:rPr>
-              <w:t xml:space="preserve">PK, DEFAULT = </w:t>
-            </w:r>
-            <w:proofErr w:type="gramStart"/>
-            <w:r>
-              <w:rPr>
-                <w:color w:val="000000"/>
-                <w:sz w:val="22"/>
-              </w:rPr>
-              <w:t>NEWID(</w:t>
-            </w:r>
-            <w:proofErr w:type="gramEnd"/>
-            <w:r>
-              <w:rPr>
-                <w:color w:val="000000"/>
-                <w:sz w:val="22"/>
-              </w:rPr>
-              <w:t>)</w:t>
+              <w:t>PK, DEFAULT = NEWID()</w:t>
             </w:r>
           </w:p>
         </w:tc>
@@ -8317,21 +8169,12 @@
                 <w:sz w:val="22"/>
               </w:rPr>
             </w:pPr>
-            <w:proofErr w:type="gramStart"/>
-            <w:r>
-              <w:rPr>
-                <w:color w:val="000000"/>
-                <w:sz w:val="22"/>
-              </w:rPr>
-              <w:t>nvarchar(</w:t>
-            </w:r>
-            <w:proofErr w:type="gramEnd"/>
-            <w:r>
-              <w:rPr>
-                <w:color w:val="000000"/>
-                <w:sz w:val="22"/>
-              </w:rPr>
-              <w:t>70)</w:t>
+            <w:r>
+              <w:rPr>
+                <w:color w:val="000000"/>
+                <w:sz w:val="22"/>
+              </w:rPr>
+              <w:t>nvarchar(70)</w:t>
             </w:r>
           </w:p>
         </w:tc>
@@ -8486,21 +8329,12 @@
                 <w:sz w:val="22"/>
               </w:rPr>
             </w:pPr>
-            <w:proofErr w:type="gramStart"/>
-            <w:r>
-              <w:rPr>
-                <w:color w:val="000000"/>
-                <w:sz w:val="22"/>
-              </w:rPr>
-              <w:t>nvarchar(</w:t>
-            </w:r>
-            <w:proofErr w:type="gramEnd"/>
-            <w:r>
-              <w:rPr>
-                <w:color w:val="000000"/>
-                <w:sz w:val="22"/>
-              </w:rPr>
-              <w:t>30)</w:t>
+            <w:r>
+              <w:rPr>
+                <w:color w:val="000000"/>
+                <w:sz w:val="22"/>
+              </w:rPr>
+              <w:t>nvarchar(30)</w:t>
             </w:r>
           </w:p>
         </w:tc>
@@ -8822,21 +8656,12 @@
                 <w:sz w:val="22"/>
               </w:rPr>
             </w:pPr>
-            <w:proofErr w:type="gramStart"/>
-            <w:r>
-              <w:rPr>
-                <w:color w:val="000000"/>
-                <w:sz w:val="22"/>
-              </w:rPr>
-              <w:t>nvarchar(</w:t>
-            </w:r>
-            <w:proofErr w:type="gramEnd"/>
-            <w:r>
-              <w:rPr>
-                <w:color w:val="000000"/>
-                <w:sz w:val="22"/>
-              </w:rPr>
-              <w:t>50)</w:t>
+            <w:r>
+              <w:rPr>
+                <w:color w:val="000000"/>
+                <w:sz w:val="22"/>
+              </w:rPr>
+              <w:t>nvarchar(50)</w:t>
             </w:r>
           </w:p>
         </w:tc>
@@ -8991,21 +8816,12 @@
                 <w:sz w:val="22"/>
               </w:rPr>
             </w:pPr>
-            <w:proofErr w:type="gramStart"/>
-            <w:r>
-              <w:rPr>
-                <w:color w:val="000000"/>
-                <w:sz w:val="22"/>
-              </w:rPr>
-              <w:t>char(</w:t>
-            </w:r>
-            <w:proofErr w:type="gramEnd"/>
-            <w:r>
-              <w:rPr>
-                <w:color w:val="000000"/>
-                <w:sz w:val="22"/>
-              </w:rPr>
-              <w:t>10)</w:t>
+            <w:r>
+              <w:rPr>
+                <w:color w:val="000000"/>
+                <w:sz w:val="22"/>
+              </w:rPr>
+              <w:t>char(10)</w:t>
             </w:r>
           </w:p>
         </w:tc>
@@ -9774,23 +9590,7 @@
                 <w:color w:val="000000"/>
                 <w:sz w:val="22"/>
               </w:rPr>
-              <w:t xml:space="preserve">PK, DEFAULT = </w:t>
-            </w:r>
-            <w:proofErr w:type="gramStart"/>
-            <w:r>
-              <w:rPr>
-                <w:color w:val="000000"/>
-                <w:sz w:val="22"/>
-              </w:rPr>
-              <w:t>NEWID(</w:t>
-            </w:r>
-            <w:proofErr w:type="gramEnd"/>
-            <w:r>
-              <w:rPr>
-                <w:color w:val="000000"/>
-                <w:sz w:val="22"/>
-              </w:rPr>
-              <w:t>)</w:t>
+              <w:t>PK, DEFAULT = NEWID()</w:t>
             </w:r>
           </w:p>
         </w:tc>
@@ -9921,21 +9721,12 @@
                 <w:sz w:val="22"/>
               </w:rPr>
             </w:pPr>
-            <w:proofErr w:type="gramStart"/>
-            <w:r>
-              <w:rPr>
-                <w:color w:val="000000"/>
-                <w:sz w:val="22"/>
-              </w:rPr>
-              <w:t>nvarchar(</w:t>
-            </w:r>
-            <w:proofErr w:type="gramEnd"/>
-            <w:r>
-              <w:rPr>
-                <w:color w:val="000000"/>
-                <w:sz w:val="22"/>
-              </w:rPr>
-              <w:t>70)</w:t>
+            <w:r>
+              <w:rPr>
+                <w:color w:val="000000"/>
+                <w:sz w:val="22"/>
+              </w:rPr>
+              <w:t>nvarchar(70)</w:t>
             </w:r>
           </w:p>
         </w:tc>
@@ -10090,21 +9881,12 @@
                 <w:sz w:val="22"/>
               </w:rPr>
             </w:pPr>
-            <w:proofErr w:type="gramStart"/>
-            <w:r>
-              <w:rPr>
-                <w:color w:val="000000"/>
-                <w:sz w:val="22"/>
-              </w:rPr>
-              <w:t>nvarchar(</w:t>
-            </w:r>
-            <w:proofErr w:type="gramEnd"/>
-            <w:r>
-              <w:rPr>
-                <w:color w:val="000000"/>
-                <w:sz w:val="22"/>
-              </w:rPr>
-              <w:t>30)</w:t>
+            <w:r>
+              <w:rPr>
+                <w:color w:val="000000"/>
+                <w:sz w:val="22"/>
+              </w:rPr>
+              <w:t>nvarchar(30)</w:t>
             </w:r>
           </w:p>
         </w:tc>
@@ -10419,21 +10201,12 @@
                 <w:sz w:val="22"/>
               </w:rPr>
             </w:pPr>
-            <w:proofErr w:type="gramStart"/>
-            <w:r>
-              <w:rPr>
-                <w:color w:val="000000"/>
-                <w:sz w:val="22"/>
-              </w:rPr>
-              <w:t>nvarchar(</w:t>
-            </w:r>
-            <w:proofErr w:type="gramEnd"/>
-            <w:r>
-              <w:rPr>
-                <w:color w:val="000000"/>
-                <w:sz w:val="22"/>
-              </w:rPr>
-              <w:t>50)</w:t>
+            <w:r>
+              <w:rPr>
+                <w:color w:val="000000"/>
+                <w:sz w:val="22"/>
+              </w:rPr>
+              <w:t>nvarchar(50)</w:t>
             </w:r>
           </w:p>
         </w:tc>
@@ -10588,21 +10361,12 @@
                 <w:sz w:val="22"/>
               </w:rPr>
             </w:pPr>
-            <w:proofErr w:type="gramStart"/>
-            <w:r>
-              <w:rPr>
-                <w:color w:val="000000"/>
-                <w:sz w:val="22"/>
-              </w:rPr>
-              <w:t>char(</w:t>
-            </w:r>
-            <w:proofErr w:type="gramEnd"/>
-            <w:r>
-              <w:rPr>
-                <w:color w:val="000000"/>
-                <w:sz w:val="22"/>
-              </w:rPr>
-              <w:t>10)</w:t>
+            <w:r>
+              <w:rPr>
+                <w:color w:val="000000"/>
+                <w:sz w:val="22"/>
+              </w:rPr>
+              <w:t>char(10)</w:t>
             </w:r>
           </w:p>
         </w:tc>
@@ -10758,21 +10522,12 @@
                 <w:sz w:val="22"/>
               </w:rPr>
             </w:pPr>
-            <w:proofErr w:type="gramStart"/>
-            <w:r>
-              <w:rPr>
-                <w:color w:val="000000"/>
-                <w:sz w:val="22"/>
-              </w:rPr>
-              <w:t>varchar(</w:t>
-            </w:r>
-            <w:proofErr w:type="gramEnd"/>
-            <w:r>
-              <w:rPr>
-                <w:color w:val="000000"/>
-                <w:sz w:val="22"/>
-              </w:rPr>
-              <w:t>50)</w:t>
+            <w:r>
+              <w:rPr>
+                <w:color w:val="000000"/>
+                <w:sz w:val="22"/>
+              </w:rPr>
+              <w:t>varchar(50)</w:t>
             </w:r>
           </w:p>
         </w:tc>
@@ -10927,21 +10682,12 @@
                 <w:sz w:val="22"/>
               </w:rPr>
             </w:pPr>
-            <w:proofErr w:type="gramStart"/>
-            <w:r>
-              <w:rPr>
-                <w:color w:val="000000"/>
-                <w:sz w:val="22"/>
-              </w:rPr>
-              <w:t>char(</w:t>
-            </w:r>
-            <w:proofErr w:type="gramEnd"/>
-            <w:r>
-              <w:rPr>
-                <w:color w:val="000000"/>
-                <w:sz w:val="22"/>
-              </w:rPr>
-              <w:t>12)</w:t>
+            <w:r>
+              <w:rPr>
+                <w:color w:val="000000"/>
+                <w:sz w:val="22"/>
+              </w:rPr>
+              <w:t>char(12)</w:t>
             </w:r>
           </w:p>
         </w:tc>
@@ -11096,21 +10842,12 @@
                 <w:sz w:val="22"/>
               </w:rPr>
             </w:pPr>
-            <w:proofErr w:type="gramStart"/>
-            <w:r>
-              <w:rPr>
-                <w:color w:val="000000"/>
-                <w:sz w:val="22"/>
-              </w:rPr>
-              <w:t>varchar(</w:t>
-            </w:r>
-            <w:proofErr w:type="gramEnd"/>
-            <w:r>
-              <w:rPr>
-                <w:color w:val="000000"/>
-                <w:sz w:val="22"/>
-              </w:rPr>
-              <w:t>255)</w:t>
+            <w:r>
+              <w:rPr>
+                <w:color w:val="000000"/>
+                <w:sz w:val="22"/>
+              </w:rPr>
+              <w:t>varchar(255)</w:t>
             </w:r>
           </w:p>
         </w:tc>
@@ -12199,23 +11936,7 @@
                 <w:color w:val="000000"/>
                 <w:sz w:val="22"/>
               </w:rPr>
-              <w:t xml:space="preserve">PK, DEFAULT = </w:t>
-            </w:r>
-            <w:proofErr w:type="gramStart"/>
-            <w:r>
-              <w:rPr>
-                <w:color w:val="000000"/>
-                <w:sz w:val="22"/>
-              </w:rPr>
-              <w:t>NEWID(</w:t>
-            </w:r>
-            <w:proofErr w:type="gramEnd"/>
-            <w:r>
-              <w:rPr>
-                <w:color w:val="000000"/>
-                <w:sz w:val="22"/>
-              </w:rPr>
-              <w:t>)</w:t>
+              <w:t>PK, DEFAULT = NEWID()</w:t>
             </w:r>
           </w:p>
         </w:tc>
@@ -12346,21 +12067,12 @@
                 <w:sz w:val="22"/>
               </w:rPr>
             </w:pPr>
-            <w:proofErr w:type="gramStart"/>
-            <w:r>
-              <w:rPr>
-                <w:color w:val="000000"/>
-                <w:sz w:val="22"/>
-              </w:rPr>
-              <w:t>nvarchar(</w:t>
-            </w:r>
-            <w:proofErr w:type="gramEnd"/>
-            <w:r>
-              <w:rPr>
-                <w:color w:val="000000"/>
-                <w:sz w:val="22"/>
-              </w:rPr>
-              <w:t>100)</w:t>
+            <w:r>
+              <w:rPr>
+                <w:color w:val="000000"/>
+                <w:sz w:val="22"/>
+              </w:rPr>
+              <w:t>nvarchar(100)</w:t>
             </w:r>
           </w:p>
         </w:tc>
@@ -12849,21 +12561,12 @@
                 <w:sz w:val="22"/>
               </w:rPr>
             </w:pPr>
-            <w:proofErr w:type="gramStart"/>
-            <w:r>
-              <w:rPr>
-                <w:color w:val="000000"/>
-                <w:sz w:val="22"/>
-              </w:rPr>
-              <w:t>decimal(</w:t>
-            </w:r>
-            <w:proofErr w:type="gramEnd"/>
-            <w:r>
-              <w:rPr>
-                <w:color w:val="000000"/>
-                <w:sz w:val="22"/>
-              </w:rPr>
-              <w:t>8, 0)</w:t>
+            <w:r>
+              <w:rPr>
+                <w:color w:val="000000"/>
+                <w:sz w:val="22"/>
+              </w:rPr>
+              <w:t>decimal(8, 0)</w:t>
             </w:r>
           </w:p>
         </w:tc>
@@ -13018,21 +12721,12 @@
                 <w:sz w:val="22"/>
               </w:rPr>
             </w:pPr>
-            <w:proofErr w:type="gramStart"/>
-            <w:r>
-              <w:rPr>
-                <w:color w:val="000000"/>
-                <w:sz w:val="22"/>
-              </w:rPr>
-              <w:t>decimal(</w:t>
-            </w:r>
-            <w:proofErr w:type="gramEnd"/>
-            <w:r>
-              <w:rPr>
-                <w:color w:val="000000"/>
-                <w:sz w:val="22"/>
-              </w:rPr>
-              <w:t>3, 2)</w:t>
+            <w:r>
+              <w:rPr>
+                <w:color w:val="000000"/>
+                <w:sz w:val="22"/>
+              </w:rPr>
+              <w:t>decimal(3, 2)</w:t>
             </w:r>
           </w:p>
         </w:tc>
@@ -13801,23 +13495,7 @@
                 <w:color w:val="000000"/>
                 <w:sz w:val="22"/>
               </w:rPr>
-              <w:t xml:space="preserve">PK, DEFAULT = </w:t>
-            </w:r>
-            <w:proofErr w:type="gramStart"/>
-            <w:r>
-              <w:rPr>
-                <w:color w:val="000000"/>
-                <w:sz w:val="22"/>
-              </w:rPr>
-              <w:t>NEWID(</w:t>
-            </w:r>
-            <w:proofErr w:type="gramEnd"/>
-            <w:r>
-              <w:rPr>
-                <w:color w:val="000000"/>
-                <w:sz w:val="22"/>
-              </w:rPr>
-              <w:t>)</w:t>
+              <w:t>PK, DEFAULT = NEWID()</w:t>
             </w:r>
           </w:p>
         </w:tc>
@@ -14464,23 +14142,7 @@
                 <w:color w:val="000000"/>
                 <w:sz w:val="22"/>
               </w:rPr>
-              <w:t xml:space="preserve">NOT NULL, DEFAULT = </w:t>
-            </w:r>
-            <w:proofErr w:type="gramStart"/>
-            <w:r>
-              <w:rPr>
-                <w:color w:val="000000"/>
-                <w:sz w:val="22"/>
-              </w:rPr>
-              <w:t>SYSDATETIME(</w:t>
-            </w:r>
-            <w:proofErr w:type="gramEnd"/>
-            <w:r>
-              <w:rPr>
-                <w:color w:val="000000"/>
-                <w:sz w:val="22"/>
-              </w:rPr>
-              <w:t>)</w:t>
+              <w:t>NOT NULL, DEFAULT = SYSDATETIME()</w:t>
             </w:r>
           </w:p>
         </w:tc>
@@ -14604,21 +14266,12 @@
                 <w:sz w:val="22"/>
               </w:rPr>
             </w:pPr>
-            <w:proofErr w:type="gramStart"/>
-            <w:r>
-              <w:rPr>
-                <w:color w:val="000000"/>
-                <w:sz w:val="22"/>
-              </w:rPr>
-              <w:t>decimal(</w:t>
-            </w:r>
-            <w:proofErr w:type="gramEnd"/>
-            <w:r>
-              <w:rPr>
-                <w:color w:val="000000"/>
-                <w:sz w:val="22"/>
-              </w:rPr>
-              <w:t>11, 3)</w:t>
+            <w:r>
+              <w:rPr>
+                <w:color w:val="000000"/>
+                <w:sz w:val="22"/>
+              </w:rPr>
+              <w:t>decimal(11, 3)</w:t>
             </w:r>
           </w:p>
         </w:tc>
@@ -14773,21 +14426,12 @@
                 <w:sz w:val="22"/>
               </w:rPr>
             </w:pPr>
-            <w:proofErr w:type="gramStart"/>
-            <w:r>
-              <w:rPr>
-                <w:color w:val="000000"/>
-                <w:sz w:val="22"/>
-              </w:rPr>
-              <w:t>decimal(</w:t>
-            </w:r>
-            <w:proofErr w:type="gramEnd"/>
-            <w:r>
-              <w:rPr>
-                <w:color w:val="000000"/>
-                <w:sz w:val="22"/>
-              </w:rPr>
-              <w:t>11, 3)</w:t>
+            <w:r>
+              <w:rPr>
+                <w:color w:val="000000"/>
+                <w:sz w:val="22"/>
+              </w:rPr>
+              <w:t>decimal(11, 3)</w:t>
             </w:r>
           </w:p>
         </w:tc>
@@ -14942,21 +14586,12 @@
                 <w:sz w:val="22"/>
               </w:rPr>
             </w:pPr>
-            <w:proofErr w:type="gramStart"/>
-            <w:r>
-              <w:rPr>
-                <w:color w:val="000000"/>
-                <w:sz w:val="22"/>
-              </w:rPr>
-              <w:t>decimal(</w:t>
-            </w:r>
-            <w:proofErr w:type="gramEnd"/>
-            <w:r>
-              <w:rPr>
-                <w:color w:val="000000"/>
-                <w:sz w:val="22"/>
-              </w:rPr>
-              <w:t>11, 3)</w:t>
+            <w:r>
+              <w:rPr>
+                <w:color w:val="000000"/>
+                <w:sz w:val="22"/>
+              </w:rPr>
+              <w:t>decimal(11, 3)</w:t>
             </w:r>
           </w:p>
         </w:tc>
@@ -15272,21 +14907,12 @@
                 <w:sz w:val="22"/>
               </w:rPr>
             </w:pPr>
-            <w:proofErr w:type="gramStart"/>
-            <w:r>
-              <w:rPr>
-                <w:color w:val="000000"/>
-                <w:sz w:val="22"/>
-              </w:rPr>
-              <w:t>nvarchar(</w:t>
-            </w:r>
-            <w:proofErr w:type="gramEnd"/>
-            <w:r>
-              <w:rPr>
-                <w:color w:val="000000"/>
-                <w:sz w:val="22"/>
-              </w:rPr>
-              <w:t>MAX)</w:t>
+            <w:r>
+              <w:rPr>
+                <w:color w:val="000000"/>
+                <w:sz w:val="22"/>
+              </w:rPr>
+              <w:t>nvarchar(MAX)</w:t>
             </w:r>
           </w:p>
         </w:tc>
@@ -16333,21 +15959,12 @@
                 <w:sz w:val="22"/>
               </w:rPr>
             </w:pPr>
-            <w:proofErr w:type="gramStart"/>
-            <w:r>
-              <w:rPr>
-                <w:color w:val="000000"/>
-                <w:sz w:val="22"/>
-              </w:rPr>
-              <w:t>decimal(</w:t>
-            </w:r>
-            <w:proofErr w:type="gramEnd"/>
-            <w:r>
-              <w:rPr>
-                <w:color w:val="000000"/>
-                <w:sz w:val="22"/>
-              </w:rPr>
-              <w:t>8, 0)</w:t>
+            <w:r>
+              <w:rPr>
+                <w:color w:val="000000"/>
+                <w:sz w:val="22"/>
+              </w:rPr>
+              <w:t>decimal(8, 0)</w:t>
             </w:r>
           </w:p>
         </w:tc>
@@ -17546,9 +17163,9 @@
       </w:tblPr>
       <w:tblGrid>
         <w:gridCol w:w="688"/>
-        <w:gridCol w:w="1760"/>
-        <w:gridCol w:w="3217"/>
-        <w:gridCol w:w="2230"/>
+        <w:gridCol w:w="2077"/>
+        <w:gridCol w:w="2021"/>
+        <w:gridCol w:w="3109"/>
         <w:gridCol w:w="1121"/>
       </w:tblGrid>
       <w:tr>
@@ -17652,7 +17269,10 @@
           </w:tcPr>
           <w:p>
             <w:r>
-              <w:t>ISBN = "1234567890123", đủ các trường</w:t>
+              <w:t xml:space="preserve">Thêm </w:t>
+            </w:r>
+            <w:r>
+              <w:t>đủ các trường</w:t>
             </w:r>
           </w:p>
         </w:tc>
@@ -18320,18 +17940,10 @@
               <w:t>Lỗi "</w:t>
             </w:r>
             <w:r>
-              <w:t xml:space="preserve">Nhà xuất </w:t>
-            </w:r>
-            <w:proofErr w:type="gramStart"/>
-            <w:r>
-              <w:t xml:space="preserve">bản </w:t>
-            </w:r>
-            <w:r>
-              <w:t xml:space="preserve"> không</w:t>
-            </w:r>
-            <w:proofErr w:type="gramEnd"/>
-            <w:r>
-              <w:t xml:space="preserve"> hợp lệ"</w:t>
+              <w:t xml:space="preserve">Nhà xuất bản </w:t>
+            </w:r>
+            <w:r>
+              <w:t xml:space="preserve"> không hợp lệ"</w:t>
             </w:r>
           </w:p>
         </w:tc>
@@ -18416,7 +18028,6 @@
               <w:rPr>
                 <w:rFonts w:asciiTheme="majorHAnsi" w:hAnsiTheme="majorHAnsi" w:cstheme="majorHAnsi"/>
               </w:rPr>
-              <w:lastRenderedPageBreak/>
               <w:t>TC</w:t>
             </w:r>
           </w:p>
@@ -18675,6 +18286,7 @@
               <w:rPr>
                 <w:rFonts w:asciiTheme="majorHAnsi" w:hAnsiTheme="majorHAnsi" w:cstheme="majorHAnsi"/>
               </w:rPr>
+              <w:lastRenderedPageBreak/>
               <w:t>TC03</w:t>
             </w:r>
           </w:p>
@@ -19475,15 +19087,7 @@
         </w:numPr>
       </w:pPr>
       <w:r>
-        <w:t xml:space="preserve">Kiểm tra các logic điều kiện trong </w:t>
-      </w:r>
-      <w:proofErr w:type="gramStart"/>
-      <w:r>
-        <w:t>AddAsync(</w:t>
-      </w:r>
-      <w:proofErr w:type="gramEnd"/>
-      <w:r>
-        <w:t>)</w:t>
+        <w:t>Kiểm tra các logic điều kiện trong AddAsync()</w:t>
       </w:r>
     </w:p>
     <w:p>
@@ -19545,15 +19149,7 @@
     </w:p>
     <w:p>
       <w:r>
-        <w:t>public void AddBook_WithDuplicateISBN_</w:t>
-      </w:r>
-      <w:proofErr w:type="gramStart"/>
-      <w:r>
-        <w:t>ShouldThrow(</w:t>
-      </w:r>
-      <w:proofErr w:type="gramEnd"/>
-      <w:r>
-        <w:t>)</w:t>
+        <w:t>public void AddBook_WithDuplicateISBN_ShouldThrow()</w:t>
       </w:r>
     </w:p>
     <w:p>
@@ -19563,87 +19159,23 @@
     </w:p>
     <w:p>
       <w:r>
-        <w:t xml:space="preserve">    var dto = new BookCreateDTO </w:t>
+        <w:t xml:space="preserve">    var dto = new BookCreateDTO { Isbn = "123", Title = "abc", ... };</w:t>
       </w:r>
-      <w:proofErr w:type="gramStart"/>
+    </w:p>
+    <w:p>
       <w:r>
-        <w:t>{ Isbn</w:t>
+        <w:t xml:space="preserve">    mockRepo.Setup(r =&gt; r.GetByIsbnAsync("123")).ReturnsAsync(new Book());</w:t>
       </w:r>
-      <w:proofErr w:type="gramEnd"/>
+    </w:p>
+    <w:p>
       <w:r>
-        <w:t xml:space="preserve"> = "123", Title = "abc", </w:t>
-      </w:r>
-      <w:proofErr w:type="gramStart"/>
-      <w:r>
-        <w:t>... }</w:t>
-      </w:r>
-      <w:proofErr w:type="gramEnd"/>
-      <w:r>
-        <w:t>;</w:t>
+        <w:t xml:space="preserve">    var ex = Assert.ThrowsExceptionAsync&lt;InvalidOperationException&gt;(() =&gt; service.AddAsync(dto));</w:t>
       </w:r>
     </w:p>
     <w:p>
       <w:r>
         <w:lastRenderedPageBreak/>
-        <w:t xml:space="preserve">    mockRepo.Setup(r =&gt; </w:t>
-      </w:r>
-      <w:proofErr w:type="gramStart"/>
-      <w:r>
-        <w:t>r.GetByIsbnAsync</w:t>
-      </w:r>
-      <w:proofErr w:type="gramEnd"/>
-      <w:r>
-        <w:t>("123")</w:t>
-      </w:r>
-      <w:proofErr w:type="gramStart"/>
-      <w:r>
-        <w:t>).ReturnsAsync</w:t>
-      </w:r>
-      <w:proofErr w:type="gramEnd"/>
-      <w:r>
-        <w:t xml:space="preserve">(new </w:t>
-      </w:r>
-      <w:proofErr w:type="gramStart"/>
-      <w:r>
-        <w:t>Book(</w:t>
-      </w:r>
-      <w:proofErr w:type="gramEnd"/>
-      <w:r>
-        <w:t>));</w:t>
-      </w:r>
-    </w:p>
-    <w:p>
-      <w:r>
-        <w:t xml:space="preserve">    var ex = Assert.ThrowsExceptionAsync&lt;InvalidOperationException</w:t>
-      </w:r>
-      <w:proofErr w:type="gramStart"/>
-      <w:r>
-        <w:t>&gt;(</w:t>
-      </w:r>
-      <w:proofErr w:type="gramEnd"/>
-      <w:r>
-        <w:t xml:space="preserve">() =&gt; </w:t>
-      </w:r>
-      <w:proofErr w:type="gramStart"/>
-      <w:r>
-        <w:t>service.AddAsync</w:t>
-      </w:r>
-      <w:proofErr w:type="gramEnd"/>
-      <w:r>
-        <w:t>(dto));</w:t>
-      </w:r>
-    </w:p>
-    <w:p>
-      <w:r>
-        <w:t xml:space="preserve">    Assert.AreEqual("Đã có một cuốn sách có cùng mã ISBN.", </w:t>
-      </w:r>
-      <w:proofErr w:type="gramStart"/>
-      <w:r>
-        <w:t>ex.Result.Message</w:t>
-      </w:r>
-      <w:proofErr w:type="gramEnd"/>
-      <w:r>
-        <w:t>);</w:t>
+        <w:t xml:space="preserve">    Assert.AreEqual("Đã có một cuốn sách có cùng mã ISBN.", ex.Result.Message);</w:t>
       </w:r>
     </w:p>
     <w:p>

</xml_diff>

<commit_message>
Run project + modify testing
</commit_message>
<xml_diff>
--- a/report/SQA/N21DCCN066_NGUYENNGOCTHIENPHUC.docx
+++ b/report/SQA/N21DCCN066_NGUYENNGOCTHIENPHUC.docx
@@ -82,7 +82,7 @@
                     <pic:cNvPicPr>
                       <a:extLst>
                         <a:ext uri="sm">
-                          <sm:smNativeData xmlns:sm="sm" xmlns:w="http://schemas.openxmlformats.org/wordprocessingml/2006/main" xmlns:w10="urn:schemas-microsoft-com:office:word" xmlns:v="urn:schemas-microsoft-com:vml" xmlns:o="urn:schemas-microsoft-com:office:office" xmlns="" val="SMDATA_16_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"/>
+                          <sm:smNativeData xmlns="" xmlns:o="urn:schemas-microsoft-com:office:office" xmlns:v="urn:schemas-microsoft-com:vml" xmlns:w10="urn:schemas-microsoft-com:office:word" xmlns:w="http://schemas.openxmlformats.org/wordprocessingml/2006/main" xmlns:sm="sm" val="SMDATA_16_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"/>
                         </a:ext>
                       </a:extLst>
                     </pic:cNvPicPr>
@@ -2230,8 +2230,13 @@
         <w:ind w:firstLine="720"/>
       </w:pPr>
       <w:r>
-        <w:t>&lt;Họ tên thành viên 01&gt; &lt;MSSV&gt;: .....</w:t>
-      </w:r>
+        <w:t xml:space="preserve">&lt;Họ tên thành viên 01&gt; &lt;MSSV&gt;: </w:t>
+      </w:r>
+      <w:proofErr w:type="gramStart"/>
+      <w:r>
+        <w:t>.....</w:t>
+      </w:r>
+      <w:proofErr w:type="gramEnd"/>
     </w:p>
     <w:p>
       <w:pPr>
@@ -3742,7 +3747,23 @@
                 <w:color w:val="000000"/>
                 <w:sz w:val="22"/>
               </w:rPr>
-              <w:t>PK, DEFAULT = NEWID()</w:t>
+              <w:t xml:space="preserve">PK, DEFAULT = </w:t>
+            </w:r>
+            <w:proofErr w:type="gramStart"/>
+            <w:r>
+              <w:rPr>
+                <w:color w:val="000000"/>
+                <w:sz w:val="22"/>
+              </w:rPr>
+              <w:t>NEWID(</w:t>
+            </w:r>
+            <w:proofErr w:type="gramEnd"/>
+            <w:r>
+              <w:rPr>
+                <w:color w:val="000000"/>
+                <w:sz w:val="22"/>
+              </w:rPr>
+              <w:t>)</w:t>
             </w:r>
           </w:p>
         </w:tc>
@@ -3873,12 +3894,21 @@
                 <w:sz w:val="22"/>
               </w:rPr>
             </w:pPr>
-            <w:r>
-              <w:rPr>
-                <w:color w:val="000000"/>
-                <w:sz w:val="22"/>
-              </w:rPr>
-              <w:t>nvarchar(100)</w:t>
+            <w:proofErr w:type="gramStart"/>
+            <w:r>
+              <w:rPr>
+                <w:color w:val="000000"/>
+                <w:sz w:val="22"/>
+              </w:rPr>
+              <w:t>nvarchar(</w:t>
+            </w:r>
+            <w:proofErr w:type="gramEnd"/>
+            <w:r>
+              <w:rPr>
+                <w:color w:val="000000"/>
+                <w:sz w:val="22"/>
+              </w:rPr>
+              <w:t>100)</w:t>
             </w:r>
           </w:p>
         </w:tc>
@@ -4494,7 +4524,23 @@
                 <w:color w:val="000000"/>
                 <w:sz w:val="22"/>
               </w:rPr>
-              <w:t>PK, DEFAULT = NEWID()</w:t>
+              <w:t xml:space="preserve">PK, DEFAULT = </w:t>
+            </w:r>
+            <w:proofErr w:type="gramStart"/>
+            <w:r>
+              <w:rPr>
+                <w:color w:val="000000"/>
+                <w:sz w:val="22"/>
+              </w:rPr>
+              <w:t>NEWID(</w:t>
+            </w:r>
+            <w:proofErr w:type="gramEnd"/>
+            <w:r>
+              <w:rPr>
+                <w:color w:val="000000"/>
+                <w:sz w:val="22"/>
+              </w:rPr>
+              <w:t>)</w:t>
             </w:r>
           </w:p>
         </w:tc>
@@ -4625,12 +4671,21 @@
                 <w:sz w:val="22"/>
               </w:rPr>
             </w:pPr>
-            <w:r>
-              <w:rPr>
-                <w:color w:val="000000"/>
-                <w:sz w:val="22"/>
-              </w:rPr>
-              <w:t>nvarchar(100)</w:t>
+            <w:proofErr w:type="gramStart"/>
+            <w:r>
+              <w:rPr>
+                <w:color w:val="000000"/>
+                <w:sz w:val="22"/>
+              </w:rPr>
+              <w:t>nvarchar(</w:t>
+            </w:r>
+            <w:proofErr w:type="gramEnd"/>
+            <w:r>
+              <w:rPr>
+                <w:color w:val="000000"/>
+                <w:sz w:val="22"/>
+              </w:rPr>
+              <w:t>100)</w:t>
             </w:r>
           </w:p>
         </w:tc>
@@ -5253,7 +5308,23 @@
                 <w:color w:val="000000"/>
                 <w:sz w:val="22"/>
               </w:rPr>
-              <w:t>PK, DEFAULT = NEWID()</w:t>
+              <w:t xml:space="preserve">PK, DEFAULT = </w:t>
+            </w:r>
+            <w:proofErr w:type="gramStart"/>
+            <w:r>
+              <w:rPr>
+                <w:color w:val="000000"/>
+                <w:sz w:val="22"/>
+              </w:rPr>
+              <w:t>NEWID(</w:t>
+            </w:r>
+            <w:proofErr w:type="gramEnd"/>
+            <w:r>
+              <w:rPr>
+                <w:color w:val="000000"/>
+                <w:sz w:val="22"/>
+              </w:rPr>
+              <w:t>)</w:t>
             </w:r>
           </w:p>
         </w:tc>
@@ -5385,12 +5456,21 @@
                 <w:sz w:val="22"/>
               </w:rPr>
             </w:pPr>
-            <w:r>
-              <w:rPr>
-                <w:color w:val="000000"/>
-                <w:sz w:val="22"/>
-              </w:rPr>
-              <w:t>nvarchar(100)</w:t>
+            <w:proofErr w:type="gramStart"/>
+            <w:r>
+              <w:rPr>
+                <w:color w:val="000000"/>
+                <w:sz w:val="22"/>
+              </w:rPr>
+              <w:t>nvarchar(</w:t>
+            </w:r>
+            <w:proofErr w:type="gramEnd"/>
+            <w:r>
+              <w:rPr>
+                <w:color w:val="000000"/>
+                <w:sz w:val="22"/>
+              </w:rPr>
+              <w:t>100)</w:t>
             </w:r>
           </w:p>
         </w:tc>
@@ -6006,7 +6086,23 @@
                 <w:color w:val="000000"/>
                 <w:sz w:val="22"/>
               </w:rPr>
-              <w:t>PK, DEFAULT = NEWID()</w:t>
+              <w:t xml:space="preserve">PK, DEFAULT = </w:t>
+            </w:r>
+            <w:proofErr w:type="gramStart"/>
+            <w:r>
+              <w:rPr>
+                <w:color w:val="000000"/>
+                <w:sz w:val="22"/>
+              </w:rPr>
+              <w:t>NEWID(</w:t>
+            </w:r>
+            <w:proofErr w:type="gramEnd"/>
+            <w:r>
+              <w:rPr>
+                <w:color w:val="000000"/>
+                <w:sz w:val="22"/>
+              </w:rPr>
+              <w:t>)</w:t>
             </w:r>
           </w:p>
         </w:tc>
@@ -6137,12 +6233,21 @@
                 <w:sz w:val="22"/>
               </w:rPr>
             </w:pPr>
-            <w:r>
-              <w:rPr>
-                <w:color w:val="000000"/>
-                <w:sz w:val="22"/>
-              </w:rPr>
-              <w:t>char(13)</w:t>
+            <w:proofErr w:type="gramStart"/>
+            <w:r>
+              <w:rPr>
+                <w:color w:val="000000"/>
+                <w:sz w:val="22"/>
+              </w:rPr>
+              <w:t>char(</w:t>
+            </w:r>
+            <w:proofErr w:type="gramEnd"/>
+            <w:r>
+              <w:rPr>
+                <w:color w:val="000000"/>
+                <w:sz w:val="22"/>
+              </w:rPr>
+              <w:t>13)</w:t>
             </w:r>
           </w:p>
         </w:tc>
@@ -6297,12 +6402,21 @@
                 <w:sz w:val="22"/>
               </w:rPr>
             </w:pPr>
-            <w:r>
-              <w:rPr>
-                <w:color w:val="000000"/>
-                <w:sz w:val="22"/>
-              </w:rPr>
-              <w:t>nvarchar(100)</w:t>
+            <w:proofErr w:type="gramStart"/>
+            <w:r>
+              <w:rPr>
+                <w:color w:val="000000"/>
+                <w:sz w:val="22"/>
+              </w:rPr>
+              <w:t>nvarchar(</w:t>
+            </w:r>
+            <w:proofErr w:type="gramEnd"/>
+            <w:r>
+              <w:rPr>
+                <w:color w:val="000000"/>
+                <w:sz w:val="22"/>
+              </w:rPr>
+              <w:t>100)</w:t>
             </w:r>
           </w:p>
         </w:tc>
@@ -7104,12 +7218,21 @@
                 <w:sz w:val="22"/>
               </w:rPr>
             </w:pPr>
-            <w:r>
-              <w:rPr>
-                <w:color w:val="000000"/>
-                <w:sz w:val="22"/>
-              </w:rPr>
-              <w:t>decimal(8, 0)</w:t>
+            <w:proofErr w:type="gramStart"/>
+            <w:r>
+              <w:rPr>
+                <w:color w:val="000000"/>
+                <w:sz w:val="22"/>
+              </w:rPr>
+              <w:t>decimal(</w:t>
+            </w:r>
+            <w:proofErr w:type="gramEnd"/>
+            <w:r>
+              <w:rPr>
+                <w:color w:val="000000"/>
+                <w:sz w:val="22"/>
+              </w:rPr>
+              <w:t>8, 0)</w:t>
             </w:r>
           </w:p>
         </w:tc>
@@ -7264,12 +7387,21 @@
                 <w:sz w:val="22"/>
               </w:rPr>
             </w:pPr>
-            <w:r>
-              <w:rPr>
-                <w:color w:val="000000"/>
-                <w:sz w:val="22"/>
-              </w:rPr>
-              <w:t>varchar(255)</w:t>
+            <w:proofErr w:type="gramStart"/>
+            <w:r>
+              <w:rPr>
+                <w:color w:val="000000"/>
+                <w:sz w:val="22"/>
+              </w:rPr>
+              <w:t>varchar(</w:t>
+            </w:r>
+            <w:proofErr w:type="gramEnd"/>
+            <w:r>
+              <w:rPr>
+                <w:color w:val="000000"/>
+                <w:sz w:val="22"/>
+              </w:rPr>
+              <w:t>255)</w:t>
             </w:r>
           </w:p>
         </w:tc>
@@ -8038,7 +8170,23 @@
                 <w:color w:val="000000"/>
                 <w:sz w:val="22"/>
               </w:rPr>
-              <w:t>PK, DEFAULT = NEWID()</w:t>
+              <w:t xml:space="preserve">PK, DEFAULT = </w:t>
+            </w:r>
+            <w:proofErr w:type="gramStart"/>
+            <w:r>
+              <w:rPr>
+                <w:color w:val="000000"/>
+                <w:sz w:val="22"/>
+              </w:rPr>
+              <w:t>NEWID(</w:t>
+            </w:r>
+            <w:proofErr w:type="gramEnd"/>
+            <w:r>
+              <w:rPr>
+                <w:color w:val="000000"/>
+                <w:sz w:val="22"/>
+              </w:rPr>
+              <w:t>)</w:t>
             </w:r>
           </w:p>
         </w:tc>
@@ -8169,12 +8317,21 @@
                 <w:sz w:val="22"/>
               </w:rPr>
             </w:pPr>
-            <w:r>
-              <w:rPr>
-                <w:color w:val="000000"/>
-                <w:sz w:val="22"/>
-              </w:rPr>
-              <w:t>nvarchar(70)</w:t>
+            <w:proofErr w:type="gramStart"/>
+            <w:r>
+              <w:rPr>
+                <w:color w:val="000000"/>
+                <w:sz w:val="22"/>
+              </w:rPr>
+              <w:t>nvarchar(</w:t>
+            </w:r>
+            <w:proofErr w:type="gramEnd"/>
+            <w:r>
+              <w:rPr>
+                <w:color w:val="000000"/>
+                <w:sz w:val="22"/>
+              </w:rPr>
+              <w:t>70)</w:t>
             </w:r>
           </w:p>
         </w:tc>
@@ -8329,12 +8486,21 @@
                 <w:sz w:val="22"/>
               </w:rPr>
             </w:pPr>
-            <w:r>
-              <w:rPr>
-                <w:color w:val="000000"/>
-                <w:sz w:val="22"/>
-              </w:rPr>
-              <w:t>nvarchar(30)</w:t>
+            <w:proofErr w:type="gramStart"/>
+            <w:r>
+              <w:rPr>
+                <w:color w:val="000000"/>
+                <w:sz w:val="22"/>
+              </w:rPr>
+              <w:t>nvarchar(</w:t>
+            </w:r>
+            <w:proofErr w:type="gramEnd"/>
+            <w:r>
+              <w:rPr>
+                <w:color w:val="000000"/>
+                <w:sz w:val="22"/>
+              </w:rPr>
+              <w:t>30)</w:t>
             </w:r>
           </w:p>
         </w:tc>
@@ -8656,12 +8822,21 @@
                 <w:sz w:val="22"/>
               </w:rPr>
             </w:pPr>
-            <w:r>
-              <w:rPr>
-                <w:color w:val="000000"/>
-                <w:sz w:val="22"/>
-              </w:rPr>
-              <w:t>nvarchar(50)</w:t>
+            <w:proofErr w:type="gramStart"/>
+            <w:r>
+              <w:rPr>
+                <w:color w:val="000000"/>
+                <w:sz w:val="22"/>
+              </w:rPr>
+              <w:t>nvarchar(</w:t>
+            </w:r>
+            <w:proofErr w:type="gramEnd"/>
+            <w:r>
+              <w:rPr>
+                <w:color w:val="000000"/>
+                <w:sz w:val="22"/>
+              </w:rPr>
+              <w:t>50)</w:t>
             </w:r>
           </w:p>
         </w:tc>
@@ -8816,12 +8991,21 @@
                 <w:sz w:val="22"/>
               </w:rPr>
             </w:pPr>
-            <w:r>
-              <w:rPr>
-                <w:color w:val="000000"/>
-                <w:sz w:val="22"/>
-              </w:rPr>
-              <w:t>char(10)</w:t>
+            <w:proofErr w:type="gramStart"/>
+            <w:r>
+              <w:rPr>
+                <w:color w:val="000000"/>
+                <w:sz w:val="22"/>
+              </w:rPr>
+              <w:t>char(</w:t>
+            </w:r>
+            <w:proofErr w:type="gramEnd"/>
+            <w:r>
+              <w:rPr>
+                <w:color w:val="000000"/>
+                <w:sz w:val="22"/>
+              </w:rPr>
+              <w:t>10)</w:t>
             </w:r>
           </w:p>
         </w:tc>
@@ -9590,7 +9774,23 @@
                 <w:color w:val="000000"/>
                 <w:sz w:val="22"/>
               </w:rPr>
-              <w:t>PK, DEFAULT = NEWID()</w:t>
+              <w:t xml:space="preserve">PK, DEFAULT = </w:t>
+            </w:r>
+            <w:proofErr w:type="gramStart"/>
+            <w:r>
+              <w:rPr>
+                <w:color w:val="000000"/>
+                <w:sz w:val="22"/>
+              </w:rPr>
+              <w:t>NEWID(</w:t>
+            </w:r>
+            <w:proofErr w:type="gramEnd"/>
+            <w:r>
+              <w:rPr>
+                <w:color w:val="000000"/>
+                <w:sz w:val="22"/>
+              </w:rPr>
+              <w:t>)</w:t>
             </w:r>
           </w:p>
         </w:tc>
@@ -9721,12 +9921,21 @@
                 <w:sz w:val="22"/>
               </w:rPr>
             </w:pPr>
-            <w:r>
-              <w:rPr>
-                <w:color w:val="000000"/>
-                <w:sz w:val="22"/>
-              </w:rPr>
-              <w:t>nvarchar(70)</w:t>
+            <w:proofErr w:type="gramStart"/>
+            <w:r>
+              <w:rPr>
+                <w:color w:val="000000"/>
+                <w:sz w:val="22"/>
+              </w:rPr>
+              <w:t>nvarchar(</w:t>
+            </w:r>
+            <w:proofErr w:type="gramEnd"/>
+            <w:r>
+              <w:rPr>
+                <w:color w:val="000000"/>
+                <w:sz w:val="22"/>
+              </w:rPr>
+              <w:t>70)</w:t>
             </w:r>
           </w:p>
         </w:tc>
@@ -9881,12 +10090,21 @@
                 <w:sz w:val="22"/>
               </w:rPr>
             </w:pPr>
-            <w:r>
-              <w:rPr>
-                <w:color w:val="000000"/>
-                <w:sz w:val="22"/>
-              </w:rPr>
-              <w:t>nvarchar(30)</w:t>
+            <w:proofErr w:type="gramStart"/>
+            <w:r>
+              <w:rPr>
+                <w:color w:val="000000"/>
+                <w:sz w:val="22"/>
+              </w:rPr>
+              <w:t>nvarchar(</w:t>
+            </w:r>
+            <w:proofErr w:type="gramEnd"/>
+            <w:r>
+              <w:rPr>
+                <w:color w:val="000000"/>
+                <w:sz w:val="22"/>
+              </w:rPr>
+              <w:t>30)</w:t>
             </w:r>
           </w:p>
         </w:tc>
@@ -10201,12 +10419,21 @@
                 <w:sz w:val="22"/>
               </w:rPr>
             </w:pPr>
-            <w:r>
-              <w:rPr>
-                <w:color w:val="000000"/>
-                <w:sz w:val="22"/>
-              </w:rPr>
-              <w:t>nvarchar(50)</w:t>
+            <w:proofErr w:type="gramStart"/>
+            <w:r>
+              <w:rPr>
+                <w:color w:val="000000"/>
+                <w:sz w:val="22"/>
+              </w:rPr>
+              <w:t>nvarchar(</w:t>
+            </w:r>
+            <w:proofErr w:type="gramEnd"/>
+            <w:r>
+              <w:rPr>
+                <w:color w:val="000000"/>
+                <w:sz w:val="22"/>
+              </w:rPr>
+              <w:t>50)</w:t>
             </w:r>
           </w:p>
         </w:tc>
@@ -10361,12 +10588,21 @@
                 <w:sz w:val="22"/>
               </w:rPr>
             </w:pPr>
-            <w:r>
-              <w:rPr>
-                <w:color w:val="000000"/>
-                <w:sz w:val="22"/>
-              </w:rPr>
-              <w:t>char(10)</w:t>
+            <w:proofErr w:type="gramStart"/>
+            <w:r>
+              <w:rPr>
+                <w:color w:val="000000"/>
+                <w:sz w:val="22"/>
+              </w:rPr>
+              <w:t>char(</w:t>
+            </w:r>
+            <w:proofErr w:type="gramEnd"/>
+            <w:r>
+              <w:rPr>
+                <w:color w:val="000000"/>
+                <w:sz w:val="22"/>
+              </w:rPr>
+              <w:t>10)</w:t>
             </w:r>
           </w:p>
         </w:tc>
@@ -10522,12 +10758,21 @@
                 <w:sz w:val="22"/>
               </w:rPr>
             </w:pPr>
-            <w:r>
-              <w:rPr>
-                <w:color w:val="000000"/>
-                <w:sz w:val="22"/>
-              </w:rPr>
-              <w:t>varchar(50)</w:t>
+            <w:proofErr w:type="gramStart"/>
+            <w:r>
+              <w:rPr>
+                <w:color w:val="000000"/>
+                <w:sz w:val="22"/>
+              </w:rPr>
+              <w:t>varchar(</w:t>
+            </w:r>
+            <w:proofErr w:type="gramEnd"/>
+            <w:r>
+              <w:rPr>
+                <w:color w:val="000000"/>
+                <w:sz w:val="22"/>
+              </w:rPr>
+              <w:t>50)</w:t>
             </w:r>
           </w:p>
         </w:tc>
@@ -10682,12 +10927,21 @@
                 <w:sz w:val="22"/>
               </w:rPr>
             </w:pPr>
-            <w:r>
-              <w:rPr>
-                <w:color w:val="000000"/>
-                <w:sz w:val="22"/>
-              </w:rPr>
-              <w:t>char(12)</w:t>
+            <w:proofErr w:type="gramStart"/>
+            <w:r>
+              <w:rPr>
+                <w:color w:val="000000"/>
+                <w:sz w:val="22"/>
+              </w:rPr>
+              <w:t>char(</w:t>
+            </w:r>
+            <w:proofErr w:type="gramEnd"/>
+            <w:r>
+              <w:rPr>
+                <w:color w:val="000000"/>
+                <w:sz w:val="22"/>
+              </w:rPr>
+              <w:t>12)</w:t>
             </w:r>
           </w:p>
         </w:tc>
@@ -10842,12 +11096,21 @@
                 <w:sz w:val="22"/>
               </w:rPr>
             </w:pPr>
-            <w:r>
-              <w:rPr>
-                <w:color w:val="000000"/>
-                <w:sz w:val="22"/>
-              </w:rPr>
-              <w:t>varchar(255)</w:t>
+            <w:proofErr w:type="gramStart"/>
+            <w:r>
+              <w:rPr>
+                <w:color w:val="000000"/>
+                <w:sz w:val="22"/>
+              </w:rPr>
+              <w:t>varchar(</w:t>
+            </w:r>
+            <w:proofErr w:type="gramEnd"/>
+            <w:r>
+              <w:rPr>
+                <w:color w:val="000000"/>
+                <w:sz w:val="22"/>
+              </w:rPr>
+              <w:t>255)</w:t>
             </w:r>
           </w:p>
         </w:tc>
@@ -11936,7 +12199,23 @@
                 <w:color w:val="000000"/>
                 <w:sz w:val="22"/>
               </w:rPr>
-              <w:t>PK, DEFAULT = NEWID()</w:t>
+              <w:t xml:space="preserve">PK, DEFAULT = </w:t>
+            </w:r>
+            <w:proofErr w:type="gramStart"/>
+            <w:r>
+              <w:rPr>
+                <w:color w:val="000000"/>
+                <w:sz w:val="22"/>
+              </w:rPr>
+              <w:t>NEWID(</w:t>
+            </w:r>
+            <w:proofErr w:type="gramEnd"/>
+            <w:r>
+              <w:rPr>
+                <w:color w:val="000000"/>
+                <w:sz w:val="22"/>
+              </w:rPr>
+              <w:t>)</w:t>
             </w:r>
           </w:p>
         </w:tc>
@@ -12067,12 +12346,21 @@
                 <w:sz w:val="22"/>
               </w:rPr>
             </w:pPr>
-            <w:r>
-              <w:rPr>
-                <w:color w:val="000000"/>
-                <w:sz w:val="22"/>
-              </w:rPr>
-              <w:t>nvarchar(100)</w:t>
+            <w:proofErr w:type="gramStart"/>
+            <w:r>
+              <w:rPr>
+                <w:color w:val="000000"/>
+                <w:sz w:val="22"/>
+              </w:rPr>
+              <w:t>nvarchar(</w:t>
+            </w:r>
+            <w:proofErr w:type="gramEnd"/>
+            <w:r>
+              <w:rPr>
+                <w:color w:val="000000"/>
+                <w:sz w:val="22"/>
+              </w:rPr>
+              <w:t>100)</w:t>
             </w:r>
           </w:p>
         </w:tc>
@@ -12561,12 +12849,21 @@
                 <w:sz w:val="22"/>
               </w:rPr>
             </w:pPr>
-            <w:r>
-              <w:rPr>
-                <w:color w:val="000000"/>
-                <w:sz w:val="22"/>
-              </w:rPr>
-              <w:t>decimal(8, 0)</w:t>
+            <w:proofErr w:type="gramStart"/>
+            <w:r>
+              <w:rPr>
+                <w:color w:val="000000"/>
+                <w:sz w:val="22"/>
+              </w:rPr>
+              <w:t>decimal(</w:t>
+            </w:r>
+            <w:proofErr w:type="gramEnd"/>
+            <w:r>
+              <w:rPr>
+                <w:color w:val="000000"/>
+                <w:sz w:val="22"/>
+              </w:rPr>
+              <w:t>8, 0)</w:t>
             </w:r>
           </w:p>
         </w:tc>
@@ -12721,12 +13018,21 @@
                 <w:sz w:val="22"/>
               </w:rPr>
             </w:pPr>
-            <w:r>
-              <w:rPr>
-                <w:color w:val="000000"/>
-                <w:sz w:val="22"/>
-              </w:rPr>
-              <w:t>decimal(3, 2)</w:t>
+            <w:proofErr w:type="gramStart"/>
+            <w:r>
+              <w:rPr>
+                <w:color w:val="000000"/>
+                <w:sz w:val="22"/>
+              </w:rPr>
+              <w:t>decimal(</w:t>
+            </w:r>
+            <w:proofErr w:type="gramEnd"/>
+            <w:r>
+              <w:rPr>
+                <w:color w:val="000000"/>
+                <w:sz w:val="22"/>
+              </w:rPr>
+              <w:t>3, 2)</w:t>
             </w:r>
           </w:p>
         </w:tc>
@@ -13495,7 +13801,23 @@
                 <w:color w:val="000000"/>
                 <w:sz w:val="22"/>
               </w:rPr>
-              <w:t>PK, DEFAULT = NEWID()</w:t>
+              <w:t xml:space="preserve">PK, DEFAULT = </w:t>
+            </w:r>
+            <w:proofErr w:type="gramStart"/>
+            <w:r>
+              <w:rPr>
+                <w:color w:val="000000"/>
+                <w:sz w:val="22"/>
+              </w:rPr>
+              <w:t>NEWID(</w:t>
+            </w:r>
+            <w:proofErr w:type="gramEnd"/>
+            <w:r>
+              <w:rPr>
+                <w:color w:val="000000"/>
+                <w:sz w:val="22"/>
+              </w:rPr>
+              <w:t>)</w:t>
             </w:r>
           </w:p>
         </w:tc>
@@ -14142,7 +14464,23 @@
                 <w:color w:val="000000"/>
                 <w:sz w:val="22"/>
               </w:rPr>
-              <w:t>NOT NULL, DEFAULT = SYSDATETIME()</w:t>
+              <w:t xml:space="preserve">NOT NULL, DEFAULT = </w:t>
+            </w:r>
+            <w:proofErr w:type="gramStart"/>
+            <w:r>
+              <w:rPr>
+                <w:color w:val="000000"/>
+                <w:sz w:val="22"/>
+              </w:rPr>
+              <w:t>SYSDATETIME(</w:t>
+            </w:r>
+            <w:proofErr w:type="gramEnd"/>
+            <w:r>
+              <w:rPr>
+                <w:color w:val="000000"/>
+                <w:sz w:val="22"/>
+              </w:rPr>
+              <w:t>)</w:t>
             </w:r>
           </w:p>
         </w:tc>
@@ -14266,12 +14604,21 @@
                 <w:sz w:val="22"/>
               </w:rPr>
             </w:pPr>
-            <w:r>
-              <w:rPr>
-                <w:color w:val="000000"/>
-                <w:sz w:val="22"/>
-              </w:rPr>
-              <w:t>decimal(11, 3)</w:t>
+            <w:proofErr w:type="gramStart"/>
+            <w:r>
+              <w:rPr>
+                <w:color w:val="000000"/>
+                <w:sz w:val="22"/>
+              </w:rPr>
+              <w:t>decimal(</w:t>
+            </w:r>
+            <w:proofErr w:type="gramEnd"/>
+            <w:r>
+              <w:rPr>
+                <w:color w:val="000000"/>
+                <w:sz w:val="22"/>
+              </w:rPr>
+              <w:t>11, 3)</w:t>
             </w:r>
           </w:p>
         </w:tc>
@@ -14426,12 +14773,21 @@
                 <w:sz w:val="22"/>
               </w:rPr>
             </w:pPr>
-            <w:r>
-              <w:rPr>
-                <w:color w:val="000000"/>
-                <w:sz w:val="22"/>
-              </w:rPr>
-              <w:t>decimal(11, 3)</w:t>
+            <w:proofErr w:type="gramStart"/>
+            <w:r>
+              <w:rPr>
+                <w:color w:val="000000"/>
+                <w:sz w:val="22"/>
+              </w:rPr>
+              <w:t>decimal(</w:t>
+            </w:r>
+            <w:proofErr w:type="gramEnd"/>
+            <w:r>
+              <w:rPr>
+                <w:color w:val="000000"/>
+                <w:sz w:val="22"/>
+              </w:rPr>
+              <w:t>11, 3)</w:t>
             </w:r>
           </w:p>
         </w:tc>
@@ -14586,12 +14942,21 @@
                 <w:sz w:val="22"/>
               </w:rPr>
             </w:pPr>
-            <w:r>
-              <w:rPr>
-                <w:color w:val="000000"/>
-                <w:sz w:val="22"/>
-              </w:rPr>
-              <w:t>decimal(11, 3)</w:t>
+            <w:proofErr w:type="gramStart"/>
+            <w:r>
+              <w:rPr>
+                <w:color w:val="000000"/>
+                <w:sz w:val="22"/>
+              </w:rPr>
+              <w:t>decimal(</w:t>
+            </w:r>
+            <w:proofErr w:type="gramEnd"/>
+            <w:r>
+              <w:rPr>
+                <w:color w:val="000000"/>
+                <w:sz w:val="22"/>
+              </w:rPr>
+              <w:t>11, 3)</w:t>
             </w:r>
           </w:p>
         </w:tc>
@@ -14907,12 +15272,21 @@
                 <w:sz w:val="22"/>
               </w:rPr>
             </w:pPr>
-            <w:r>
-              <w:rPr>
-                <w:color w:val="000000"/>
-                <w:sz w:val="22"/>
-              </w:rPr>
-              <w:t>nvarchar(MAX)</w:t>
+            <w:proofErr w:type="gramStart"/>
+            <w:r>
+              <w:rPr>
+                <w:color w:val="000000"/>
+                <w:sz w:val="22"/>
+              </w:rPr>
+              <w:t>nvarchar(</w:t>
+            </w:r>
+            <w:proofErr w:type="gramEnd"/>
+            <w:r>
+              <w:rPr>
+                <w:color w:val="000000"/>
+                <w:sz w:val="22"/>
+              </w:rPr>
+              <w:t>MAX)</w:t>
             </w:r>
           </w:p>
         </w:tc>
@@ -15959,12 +16333,21 @@
                 <w:sz w:val="22"/>
               </w:rPr>
             </w:pPr>
-            <w:r>
-              <w:rPr>
-                <w:color w:val="000000"/>
-                <w:sz w:val="22"/>
-              </w:rPr>
-              <w:t>decimal(8, 0)</w:t>
+            <w:proofErr w:type="gramStart"/>
+            <w:r>
+              <w:rPr>
+                <w:color w:val="000000"/>
+                <w:sz w:val="22"/>
+              </w:rPr>
+              <w:t>decimal(</w:t>
+            </w:r>
+            <w:proofErr w:type="gramEnd"/>
+            <w:r>
+              <w:rPr>
+                <w:color w:val="000000"/>
+                <w:sz w:val="22"/>
+              </w:rPr>
+              <w:t>8, 0)</w:t>
             </w:r>
           </w:p>
         </w:tc>
@@ -17163,9 +17546,9 @@
       </w:tblPr>
       <w:tblGrid>
         <w:gridCol w:w="688"/>
-        <w:gridCol w:w="2077"/>
-        <w:gridCol w:w="2021"/>
-        <w:gridCol w:w="3109"/>
+        <w:gridCol w:w="1666"/>
+        <w:gridCol w:w="3747"/>
+        <w:gridCol w:w="1794"/>
         <w:gridCol w:w="1121"/>
       </w:tblGrid>
       <w:tr>
@@ -17269,12 +17652,24 @@
           </w:tcPr>
           <w:p>
             <w:r>
-              <w:t xml:space="preserve">Thêm </w:t>
-            </w:r>
-            <w:r>
-              <w:t>đủ các trường</w:t>
-            </w:r>
-          </w:p>
+              <w:t>ISBN = “</w:t>
+            </w:r>
+            <w:r>
+              <w:t>8935244884708</w:t>
+            </w:r>
+            <w:r>
+              <w:t>“</w:t>
+            </w:r>
+          </w:p>
+          <w:p>
+            <w:r>
+              <w:t xml:space="preserve">Title = </w:t>
+            </w:r>
+            <w:r>
+              <w:t>"Doraemon - Truyện Dài - Tập 4 - Nobita Và Lâu Đài Dưới Đáy Biển"</w:t>
+            </w:r>
+          </w:p>
+          <w:p/>
         </w:tc>
         <w:tc>
           <w:tcPr>
@@ -17349,7 +17744,23 @@
           </w:tcPr>
           <w:p>
             <w:r>
-              <w:t>Lỗi "ISBN là bắt buộc"</w:t>
+              <w:t>Lỗi "</w:t>
+            </w:r>
+            <w:r>
+              <w:rPr>
+                <w:rFonts w:ascii="Cascadia Mono" w:hAnsi="Cascadia Mono" w:cs="Cascadia Mono"/>
+                <w:color w:val="A31515"/>
+                <w:sz w:val="19"/>
+                <w:szCs w:val="19"/>
+                <w:highlight w:val="white"/>
+              </w:rPr>
+              <w:t xml:space="preserve"> </w:t>
+            </w:r>
+            <w:r>
+              <w:t>Mã ISBN là bắt buộc.</w:t>
+            </w:r>
+            <w:r>
+              <w:t>"</w:t>
             </w:r>
           </w:p>
         </w:tc>
@@ -17402,7 +17813,16 @@
           </w:tcPr>
           <w:p>
             <w:r>
-              <w:t>ISBN đã tồn tại</w:t>
+              <w:t xml:space="preserve">ISBN </w:t>
+            </w:r>
+            <w:r>
+              <w:t>= “</w:t>
+            </w:r>
+            <w:r>
+              <w:t>8934974164135</w:t>
+            </w:r>
+            <w:r>
+              <w:t>”</w:t>
             </w:r>
           </w:p>
         </w:tc>
@@ -17414,7 +17834,23 @@
           </w:tcPr>
           <w:p>
             <w:r>
-              <w:t>Lỗi "ISBN đã tồn tại"</w:t>
+              <w:t>Lỗi "</w:t>
+            </w:r>
+            <w:r>
+              <w:rPr>
+                <w:rFonts w:ascii="Cascadia Mono" w:hAnsi="Cascadia Mono" w:cs="Cascadia Mono"/>
+                <w:color w:val="A31515"/>
+                <w:sz w:val="19"/>
+                <w:szCs w:val="19"/>
+                <w:highlight w:val="white"/>
+              </w:rPr>
+              <w:t xml:space="preserve"> </w:t>
+            </w:r>
+            <w:r>
+              <w:t>Đã có một cuốn sách có cùng mã ISBN.</w:t>
+            </w:r>
+            <w:r>
+              <w:t>"</w:t>
             </w:r>
           </w:p>
         </w:tc>
@@ -17479,7 +17915,13 @@
           </w:tcPr>
           <w:p>
             <w:r>
-              <w:t>Lỗi "Tiêu đề là bắt buộc"</w:t>
+              <w:t>Lỗi "</w:t>
+            </w:r>
+            <w:r>
+              <w:t>Tiêu đề là bắt buộc.</w:t>
+            </w:r>
+            <w:r>
+              <w:t>"</w:t>
             </w:r>
           </w:p>
         </w:tc>
@@ -17544,7 +17986,7 @@
           </w:tcPr>
           <w:p>
             <w:r>
-              <w:t>Lỗi Regex</w:t>
+              <w:t>Lỗi “Tiêu đề là bắt buộc”</w:t>
             </w:r>
           </w:p>
         </w:tc>
@@ -17585,7 +18027,7 @@
           </w:tcPr>
           <w:p>
             <w:r>
-              <w:t>Quantity âm</w:t>
+              <w:t>Năm xuất bản nhỏ hơn 1500</w:t>
             </w:r>
           </w:p>
         </w:tc>
@@ -17597,7 +18039,7 @@
           </w:tcPr>
           <w:p>
             <w:r>
-              <w:t>Quantity = -2</w:t>
+              <w:t>YearOfPublication = 1499</w:t>
             </w:r>
           </w:p>
         </w:tc>
@@ -17833,6 +18275,7 @@
           </w:tcPr>
           <w:p>
             <w:r>
+              <w:lastRenderedPageBreak/>
               <w:t>TC10</w:t>
             </w:r>
           </w:p>
@@ -17940,10 +18383,18 @@
               <w:t>Lỗi "</w:t>
             </w:r>
             <w:r>
-              <w:t xml:space="preserve">Nhà xuất bản </w:t>
-            </w:r>
-            <w:r>
-              <w:t xml:space="preserve"> không hợp lệ"</w:t>
+              <w:t xml:space="preserve">Nhà xuất </w:t>
+            </w:r>
+            <w:proofErr w:type="gramStart"/>
+            <w:r>
+              <w:t xml:space="preserve">bản </w:t>
+            </w:r>
+            <w:r>
+              <w:t xml:space="preserve"> không</w:t>
+            </w:r>
+            <w:proofErr w:type="gramEnd"/>
+            <w:r>
+              <w:t xml:space="preserve"> hợp lệ"</w:t>
             </w:r>
           </w:p>
         </w:tc>
@@ -17952,6 +18403,131 @@
             <w:tcW w:w="0" w:type="auto"/>
             <w:vAlign w:val="center"/>
             <w:hideMark/>
+          </w:tcPr>
+          <w:p>
+            <w:r>
+              <w:t>Negative</w:t>
+            </w:r>
+          </w:p>
+        </w:tc>
+      </w:tr>
+      <w:tr>
+        <w:trPr>
+          <w:tblCellSpacing w:w="15" w:type="dxa"/>
+        </w:trPr>
+        <w:tc>
+          <w:tcPr>
+            <w:tcW w:w="0" w:type="auto"/>
+            <w:vAlign w:val="center"/>
+          </w:tcPr>
+          <w:p>
+            <w:r>
+              <w:t>TC12</w:t>
+            </w:r>
+          </w:p>
+        </w:tc>
+        <w:tc>
+          <w:tcPr>
+            <w:tcW w:w="0" w:type="auto"/>
+            <w:vAlign w:val="center"/>
+          </w:tcPr>
+          <w:p>
+            <w:r>
+              <w:t>Để trống tất cả các field</w:t>
+            </w:r>
+          </w:p>
+        </w:tc>
+        <w:tc>
+          <w:tcPr>
+            <w:tcW w:w="0" w:type="auto"/>
+            <w:vAlign w:val="center"/>
+          </w:tcPr>
+          <w:p>
+            <w:r>
+              <w:t>ISBN = null, Title = null, Category = null, Author = null, Publisher = null, Image URL = null</w:t>
+            </w:r>
+          </w:p>
+        </w:tc>
+        <w:tc>
+          <w:tcPr>
+            <w:tcW w:w="0" w:type="auto"/>
+            <w:vAlign w:val="center"/>
+          </w:tcPr>
+          <w:p>
+            <w:r>
+              <w:t>Lỗi:</w:t>
+            </w:r>
+            <w:r>
+              <w:br/>
+              <w:t>“</w:t>
+            </w:r>
+            <w:r>
+              <w:t>Mã ISBN là bắt buộc.</w:t>
+            </w:r>
+            <w:r>
+              <w:t>”</w:t>
+            </w:r>
+          </w:p>
+          <w:p>
+            <w:r>
+              <w:t>“</w:t>
+            </w:r>
+            <w:r>
+              <w:t>Tiêu đề là bắt buộc.</w:t>
+            </w:r>
+            <w:r>
+              <w:t>”</w:t>
+            </w:r>
+          </w:p>
+          <w:p>
+            <w:r>
+              <w:t>“</w:t>
+            </w:r>
+            <w:r>
+              <w:t>Thể loại là bắt buộc.</w:t>
+            </w:r>
+            <w:r>
+              <w:t>”</w:t>
+            </w:r>
+          </w:p>
+          <w:p>
+            <w:r>
+              <w:t>“</w:t>
+            </w:r>
+            <w:r>
+              <w:t>Tác giả là bắt buộc.</w:t>
+            </w:r>
+            <w:r>
+              <w:t>”</w:t>
+            </w:r>
+          </w:p>
+          <w:p>
+            <w:r>
+              <w:t>“</w:t>
+            </w:r>
+            <w:r>
+              <w:t>Nhà xuất bản là bắt buộc.</w:t>
+            </w:r>
+            <w:r>
+              <w:t>”</w:t>
+            </w:r>
+          </w:p>
+          <w:p>
+            <w:r>
+              <w:t>“</w:t>
+            </w:r>
+            <w:r>
+              <w:t>Hình ảnh là bắt buộc.</w:t>
+            </w:r>
+            <w:r>
+              <w:t>”</w:t>
+            </w:r>
+          </w:p>
+        </w:tc>
+        <w:tc>
+          <w:tcPr>
+            <w:tcW w:w="0" w:type="auto"/>
+            <w:vAlign w:val="center"/>
           </w:tcPr>
           <w:p>
             <w:r>
@@ -17964,6 +18540,70 @@
     <w:p>
       <w:r>
         <w:t>Mỗi test case đã được thực thi và ghi lại kết quả (có ảnh minh chứng).</w:t>
+      </w:r>
+    </w:p>
+    <w:p>
+      <w:pPr>
+        <w:keepNext/>
+        <w:jc w:val="center"/>
+      </w:pPr>
+      <w:r>
+        <w:lastRenderedPageBreak/>
+        <w:drawing>
+          <wp:inline distT="0" distB="0" distL="0" distR="0" wp14:anchorId="2511305C" wp14:editId="21358612">
+            <wp:extent cx="5731510" cy="3222625"/>
+            <wp:effectExtent l="0" t="0" r="2540" b="0"/>
+            <wp:docPr id="42672286" name="Picture 1"/>
+            <wp:cNvGraphicFramePr>
+              <a:graphicFrameLocks xmlns:a="http://schemas.openxmlformats.org/drawingml/2006/main" noChangeAspect="1"/>
+            </wp:cNvGraphicFramePr>
+            <a:graphic xmlns:a="http://schemas.openxmlformats.org/drawingml/2006/main">
+              <a:graphicData uri="http://schemas.openxmlformats.org/drawingml/2006/picture">
+                <pic:pic xmlns:pic="http://schemas.openxmlformats.org/drawingml/2006/picture">
+                  <pic:nvPicPr>
+                    <pic:cNvPr id="42672286" name=""/>
+                    <pic:cNvPicPr/>
+                  </pic:nvPicPr>
+                  <pic:blipFill>
+                    <a:blip r:embed="rId11"/>
+                    <a:stretch>
+                      <a:fillRect/>
+                    </a:stretch>
+                  </pic:blipFill>
+                  <pic:spPr>
+                    <a:xfrm>
+                      <a:off x="0" y="0"/>
+                      <a:ext cx="5731510" cy="3222625"/>
+                    </a:xfrm>
+                    <a:prstGeom prst="rect">
+                      <a:avLst/>
+                    </a:prstGeom>
+                  </pic:spPr>
+                </pic:pic>
+              </a:graphicData>
+            </a:graphic>
+          </wp:inline>
+        </w:drawing>
+      </w:r>
+    </w:p>
+    <w:p>
+      <w:pPr>
+        <w:pStyle w:val="Caption"/>
+        <w:jc w:val="center"/>
+      </w:pPr>
+      <w:r>
+        <w:t xml:space="preserve">Hình </w:t>
+      </w:r>
+      <w:fldSimple w:instr=" SEQ Hình \* ARABIC ">
+        <w:r>
+          <w:rPr>
+            <w:noProof/>
+          </w:rPr>
+          <w:t>1</w:t>
+        </w:r>
+      </w:fldSimple>
+      <w:r>
+        <w:t>: Kết quả TC1 - Usecase Thêm sách</w:t>
       </w:r>
     </w:p>
     <w:p>
@@ -18286,7 +18926,6 @@
               <w:rPr>
                 <w:rFonts w:asciiTheme="majorHAnsi" w:hAnsiTheme="majorHAnsi" w:cstheme="majorHAnsi"/>
               </w:rPr>
-              <w:lastRenderedPageBreak/>
               <w:t>TC03</w:t>
             </w:r>
           </w:p>
@@ -19087,7 +19726,15 @@
         </w:numPr>
       </w:pPr>
       <w:r>
-        <w:t>Kiểm tra các logic điều kiện trong AddAsync()</w:t>
+        <w:t xml:space="preserve">Kiểm tra các logic điều kiện trong </w:t>
+      </w:r>
+      <w:proofErr w:type="gramStart"/>
+      <w:r>
+        <w:t>AddAsync(</w:t>
+      </w:r>
+      <w:proofErr w:type="gramEnd"/>
+      <w:r>
+        <w:t>)</w:t>
       </w:r>
     </w:p>
     <w:p>
@@ -19149,7 +19796,15 @@
     </w:p>
     <w:p>
       <w:r>
-        <w:t>public void AddBook_WithDuplicateISBN_ShouldThrow()</w:t>
+        <w:t>public void AddBook_WithDuplicateISBN_</w:t>
+      </w:r>
+      <w:proofErr w:type="gramStart"/>
+      <w:r>
+        <w:t>ShouldThrow(</w:t>
+      </w:r>
+      <w:proofErr w:type="gramEnd"/>
+      <w:r>
+        <w:t>)</w:t>
       </w:r>
     </w:p>
     <w:p>
@@ -19159,23 +19814,86 @@
     </w:p>
     <w:p>
       <w:r>
-        <w:t xml:space="preserve">    var dto = new BookCreateDTO { Isbn = "123", Title = "abc", ... };</w:t>
+        <w:t xml:space="preserve">    var dto = new BookCreateDTO </w:t>
+      </w:r>
+      <w:proofErr w:type="gramStart"/>
+      <w:r>
+        <w:t>{ Isbn</w:t>
+      </w:r>
+      <w:proofErr w:type="gramEnd"/>
+      <w:r>
+        <w:t xml:space="preserve"> = "123", Title = "abc", </w:t>
+      </w:r>
+      <w:proofErr w:type="gramStart"/>
+      <w:r>
+        <w:t>... }</w:t>
+      </w:r>
+      <w:proofErr w:type="gramEnd"/>
+      <w:r>
+        <w:t>;</w:t>
       </w:r>
     </w:p>
     <w:p>
       <w:r>
-        <w:t xml:space="preserve">    mockRepo.Setup(r =&gt; r.GetByIsbnAsync("123")).ReturnsAsync(new Book());</w:t>
+        <w:t xml:space="preserve">    mockRepo.Setup(r =&gt; </w:t>
+      </w:r>
+      <w:proofErr w:type="gramStart"/>
+      <w:r>
+        <w:t>r.GetByIsbnAsync</w:t>
+      </w:r>
+      <w:proofErr w:type="gramEnd"/>
+      <w:r>
+        <w:t>("123")</w:t>
+      </w:r>
+      <w:proofErr w:type="gramStart"/>
+      <w:r>
+        <w:t>).ReturnsAsync</w:t>
+      </w:r>
+      <w:proofErr w:type="gramEnd"/>
+      <w:r>
+        <w:t xml:space="preserve">(new </w:t>
+      </w:r>
+      <w:proofErr w:type="gramStart"/>
+      <w:r>
+        <w:t>Book(</w:t>
+      </w:r>
+      <w:proofErr w:type="gramEnd"/>
+      <w:r>
+        <w:t>));</w:t>
       </w:r>
     </w:p>
     <w:p>
       <w:r>
-        <w:t xml:space="preserve">    var ex = Assert.ThrowsExceptionAsync&lt;InvalidOperationException&gt;(() =&gt; service.AddAsync(dto));</w:t>
+        <w:t xml:space="preserve">    var ex = Assert.ThrowsExceptionAsync&lt;InvalidOperationException</w:t>
+      </w:r>
+      <w:proofErr w:type="gramStart"/>
+      <w:r>
+        <w:t>&gt;(</w:t>
+      </w:r>
+      <w:proofErr w:type="gramEnd"/>
+      <w:r>
+        <w:t xml:space="preserve">() =&gt; </w:t>
+      </w:r>
+      <w:proofErr w:type="gramStart"/>
+      <w:r>
+        <w:t>service.AddAsync</w:t>
+      </w:r>
+      <w:proofErr w:type="gramEnd"/>
+      <w:r>
+        <w:t>(dto));</w:t>
       </w:r>
     </w:p>
     <w:p>
       <w:r>
-        <w:lastRenderedPageBreak/>
-        <w:t xml:space="preserve">    Assert.AreEqual("Đã có một cuốn sách có cùng mã ISBN.", ex.Result.Message);</w:t>
+        <w:t xml:space="preserve">    Assert.AreEqual("Đã có một cuốn sách có cùng mã ISBN.", </w:t>
+      </w:r>
+      <w:proofErr w:type="gramStart"/>
+      <w:r>
+        <w:t>ex.Result.Message</w:t>
+      </w:r>
+      <w:proofErr w:type="gramEnd"/>
+      <w:r>
+        <w:t>);</w:t>
       </w:r>
     </w:p>
     <w:p>
@@ -19299,8 +20017,8 @@
     <w:p/>
     <w:p/>
     <w:sectPr>
-      <w:headerReference w:type="default" r:id="rId11"/>
-      <w:footerReference w:type="default" r:id="rId12"/>
+      <w:headerReference w:type="default" r:id="rId12"/>
+      <w:footerReference w:type="default" r:id="rId13"/>
       <w:pgSz w:w="11906" w:h="16838"/>
       <w:pgMar w:top="1440" w:right="1440" w:bottom="1440" w:left="1440" w:header="720" w:footer="720" w:gutter="0"/>
       <w:pgNumType w:start="1"/>
@@ -24023,6 +24741,24 @@
       <w:szCs w:val="20"/>
     </w:rPr>
   </w:style>
+  <w:style w:type="paragraph" w:styleId="Caption">
+    <w:name w:val="caption"/>
+    <w:basedOn w:val="Normal"/>
+    <w:next w:val="Normal"/>
+    <w:uiPriority w:val="35"/>
+    <w:qFormat/>
+    <w:rsid w:val="004C4D9E"/>
+    <w:pPr>
+      <w:spacing w:line="240" w:lineRule="auto"/>
+    </w:pPr>
+    <w:rPr>
+      <w:i/>
+      <w:iCs/>
+      <w:color w:val="1F497D" w:themeColor="text2"/>
+      <w:sz w:val="18"/>
+      <w:szCs w:val="18"/>
+    </w:rPr>
+  </w:style>
 </w:styles>
 </file>
 

</xml_diff>